<commit_message>
renamed userinterface.py to pcwg-tool.py
renamed userinterface.py to pcwg-tool.py
reorganised profiling files
renamed overview document
</commit_message>
<xml_diff>
--- a/Power Curve Working Group Open Source Tool Overview.docx
+++ b/Power Curve Working Group Open Source Tool Overview.docx
@@ -89,13 +89,7 @@
       </w:pPr>
       <w:r>
         <w:lastRenderedPageBreak/>
-        <w:t>1</w:t>
-      </w:r>
-      <w:r>
-        <w:t xml:space="preserve"> </w:t>
-      </w:r>
-      <w:r>
-        <w:t>Licence</w:t>
+        <w:t>1 Licence</w:t>
       </w:r>
     </w:p>
     <w:p>
@@ -247,7 +241,13 @@
     </w:p>
     <w:p>
       <w:r>
-        <w:t>To run the PCWG .exe the follow steps should be completed:</w:t>
+        <w:t>To run the PCWG .exe the follow</w:t>
+      </w:r>
+      <w:r>
+        <w:t>ing</w:t>
+      </w:r>
+      <w:r>
+        <w:t xml:space="preserve"> steps should be completed:</w:t>
       </w:r>
     </w:p>
     <w:p>
@@ -259,36 +259,22 @@
         </w:numPr>
       </w:pPr>
       <w:r>
-        <w:t xml:space="preserve">In </w:t>
-      </w:r>
-      <w:proofErr w:type="spellStart"/>
-      <w:r>
-        <w:t>DropBox</w:t>
-      </w:r>
-      <w:proofErr w:type="spellEnd"/>
-      <w:r>
-        <w:t xml:space="preserve"> go</w:t>
-      </w:r>
-      <w:r>
-        <w:t xml:space="preserve"> </w:t>
-      </w:r>
-      <w:r>
-        <w:t xml:space="preserve">to </w:t>
-      </w:r>
-      <w:proofErr w:type="spellStart"/>
-      <w:r>
-        <w:t>DropBox</w:t>
-      </w:r>
-      <w:proofErr w:type="spellEnd"/>
-      <w:r>
-        <w:t>/</w:t>
-      </w:r>
-      <w:r>
-        <w:t>PCWG/</w:t>
-      </w:r>
-      <w:r>
-        <w:t>Tool</w:t>
-      </w:r>
+        <w:t>D</w:t>
+      </w:r>
+      <w:r>
+        <w:t>ownload the latest release</w:t>
+      </w:r>
+      <w:r>
+        <w:t xml:space="preserve"> from: </w:t>
+      </w:r>
+      <w:hyperlink r:id="rId6" w:history="1">
+        <w:r>
+          <w:rPr>
+            <w:rStyle w:val="Hyperlink"/>
+          </w:rPr>
+          <w:t>https://sourceforge.net/projects/pcwg/files</w:t>
+        </w:r>
+      </w:hyperlink>
     </w:p>
     <w:p>
       <w:pPr>
@@ -299,7 +285,67 @@
         </w:numPr>
       </w:pPr>
       <w:r>
-        <w:t>Extract the contents of the archive pcwg-tool.zip to a local folder e.g. c:\PCWG-Tool</w:t>
+        <w:t>Save the zip file to a local folder</w:t>
+      </w:r>
+    </w:p>
+    <w:p>
+      <w:pPr>
+        <w:pStyle w:val="ListParagraph"/>
+        <w:jc w:val="center"/>
+      </w:pPr>
+      <w:r>
+        <w:rPr>
+          <w:noProof/>
+          <w:lang w:eastAsia="en-GB"/>
+        </w:rPr>
+        <w:drawing>
+          <wp:inline distT="0" distB="0" distL="0" distR="0" wp14:anchorId="77417134" wp14:editId="24A0D878">
+            <wp:extent cx="4505325" cy="1784139"/>
+            <wp:effectExtent l="0" t="0" r="0" b="6985"/>
+            <wp:docPr id="1" name="Picture 1"/>
+            <wp:cNvGraphicFramePr>
+              <a:graphicFrameLocks xmlns:a="http://schemas.openxmlformats.org/drawingml/2006/main" noChangeAspect="1"/>
+            </wp:cNvGraphicFramePr>
+            <a:graphic xmlns:a="http://schemas.openxmlformats.org/drawingml/2006/main">
+              <a:graphicData uri="http://schemas.openxmlformats.org/drawingml/2006/picture">
+                <pic:pic xmlns:pic="http://schemas.openxmlformats.org/drawingml/2006/picture">
+                  <pic:nvPicPr>
+                    <pic:cNvPr id="0" name="Picture 1"/>
+                    <pic:cNvPicPr>
+                      <a:picLocks noChangeAspect="1" noChangeArrowheads="1"/>
+                    </pic:cNvPicPr>
+                  </pic:nvPicPr>
+                  <pic:blipFill>
+                    <a:blip r:embed="rId7">
+                      <a:extLst>
+                        <a:ext uri="{28A0092B-C50C-407E-A947-70E740481C1C}">
+                          <a14:useLocalDpi xmlns:a14="http://schemas.microsoft.com/office/drawing/2010/main" val="0"/>
+                        </a:ext>
+                      </a:extLst>
+                    </a:blip>
+                    <a:srcRect/>
+                    <a:stretch>
+                      <a:fillRect/>
+                    </a:stretch>
+                  </pic:blipFill>
+                  <pic:spPr bwMode="auto">
+                    <a:xfrm>
+                      <a:off x="0" y="0"/>
+                      <a:ext cx="4505325" cy="1784139"/>
+                    </a:xfrm>
+                    <a:prstGeom prst="rect">
+                      <a:avLst/>
+                    </a:prstGeom>
+                    <a:noFill/>
+                    <a:ln>
+                      <a:noFill/>
+                    </a:ln>
+                  </pic:spPr>
+                </pic:pic>
+              </a:graphicData>
+            </a:graphic>
+          </wp:inline>
+        </w:drawing>
       </w:r>
     </w:p>
     <w:p>
@@ -311,16 +357,183 @@
         </w:numPr>
       </w:pPr>
       <w:r>
+        <w:t xml:space="preserve">Extract the contents of the archive pcwg-tool.zip to a local folder e.g. </w:t>
+      </w:r>
+      <w:r>
+        <w:t>D</w:t>
+      </w:r>
+      <w:r>
+        <w:t>:\PCWG</w:t>
+      </w:r>
+      <w:r>
+        <w:t>\PCWG</w:t>
+      </w:r>
+      <w:r>
+        <w:t>-Tool</w:t>
+      </w:r>
+      <w:r>
+        <w:t xml:space="preserve">. Note: you may wish to download 7zip from </w:t>
+      </w:r>
+      <w:hyperlink r:id="rId8" w:history="1">
+        <w:r>
+          <w:rPr>
+            <w:rStyle w:val="Hyperlink"/>
+          </w:rPr>
+          <w:t>http://www.7-zip.org/download.html</w:t>
+        </w:r>
+      </w:hyperlink>
+    </w:p>
+    <w:p>
+      <w:pPr>
+        <w:pStyle w:val="ListParagraph"/>
+        <w:jc w:val="center"/>
+      </w:pPr>
+      <w:r>
+        <w:rPr>
+          <w:noProof/>
+          <w:lang w:eastAsia="en-GB"/>
+        </w:rPr>
+        <w:drawing>
+          <wp:inline distT="0" distB="0" distL="0" distR="0">
+            <wp:extent cx="3314700" cy="1946904"/>
+            <wp:effectExtent l="0" t="0" r="0" b="0"/>
+            <wp:docPr id="6" name="Picture 6"/>
+            <wp:cNvGraphicFramePr>
+              <a:graphicFrameLocks xmlns:a="http://schemas.openxmlformats.org/drawingml/2006/main" noChangeAspect="1"/>
+            </wp:cNvGraphicFramePr>
+            <a:graphic xmlns:a="http://schemas.openxmlformats.org/drawingml/2006/main">
+              <a:graphicData uri="http://schemas.openxmlformats.org/drawingml/2006/picture">
+                <pic:pic xmlns:pic="http://schemas.openxmlformats.org/drawingml/2006/picture">
+                  <pic:nvPicPr>
+                    <pic:cNvPr id="0" name="Picture 2"/>
+                    <pic:cNvPicPr>
+                      <a:picLocks noChangeAspect="1" noChangeArrowheads="1"/>
+                    </pic:cNvPicPr>
+                  </pic:nvPicPr>
+                  <pic:blipFill>
+                    <a:blip r:embed="rId9" cstate="print">
+                      <a:extLst>
+                        <a:ext uri="{28A0092B-C50C-407E-A947-70E740481C1C}">
+                          <a14:useLocalDpi xmlns:a14="http://schemas.microsoft.com/office/drawing/2010/main" val="0"/>
+                        </a:ext>
+                      </a:extLst>
+                    </a:blip>
+                    <a:srcRect/>
+                    <a:stretch>
+                      <a:fillRect/>
+                    </a:stretch>
+                  </pic:blipFill>
+                  <pic:spPr bwMode="auto">
+                    <a:xfrm>
+                      <a:off x="0" y="0"/>
+                      <a:ext cx="3320535" cy="1950331"/>
+                    </a:xfrm>
+                    <a:prstGeom prst="rect">
+                      <a:avLst/>
+                    </a:prstGeom>
+                    <a:noFill/>
+                    <a:ln>
+                      <a:noFill/>
+                    </a:ln>
+                  </pic:spPr>
+                </pic:pic>
+              </a:graphicData>
+            </a:graphic>
+          </wp:inline>
+        </w:drawing>
+      </w:r>
+    </w:p>
+    <w:p>
+      <w:pPr>
+        <w:pStyle w:val="ListParagraph"/>
+        <w:numPr>
+          <w:ilvl w:val="0"/>
+          <w:numId w:val="2"/>
+        </w:numPr>
+      </w:pPr>
+      <w:r>
         <w:t>Double-c</w:t>
       </w:r>
       <w:r>
         <w:t xml:space="preserve">lick on the local executable </w:t>
       </w:r>
       <w:r>
-        <w:t>c:\PCWG-Tool</w:t>
-      </w:r>
-      <w:r>
-        <w:t>\pcwg.exe</w:t>
+        <w:t>D:\PCWG</w:t>
+      </w:r>
+      <w:r>
+        <w:t>\</w:t>
+      </w:r>
+      <w:r>
+        <w:t>PCWG-Tool \</w:t>
+      </w:r>
+      <w:r>
+        <w:t>pcwg</w:t>
+      </w:r>
+      <w:r>
+        <w:t>-tool</w:t>
+      </w:r>
+      <w:r>
+        <w:t>.exe</w:t>
+      </w:r>
+    </w:p>
+    <w:p>
+      <w:pPr>
+        <w:pStyle w:val="ListParagraph"/>
+        <w:jc w:val="center"/>
+      </w:pPr>
+      <w:r>
+        <w:rPr>
+          <w:noProof/>
+          <w:lang w:eastAsia="en-GB"/>
+        </w:rPr>
+        <w:drawing>
+          <wp:inline distT="0" distB="0" distL="0" distR="0">
+            <wp:extent cx="4050962" cy="2466975"/>
+            <wp:effectExtent l="0" t="0" r="6985" b="0"/>
+            <wp:docPr id="9" name="Picture 9"/>
+            <wp:cNvGraphicFramePr>
+              <a:graphicFrameLocks xmlns:a="http://schemas.openxmlformats.org/drawingml/2006/main" noChangeAspect="1"/>
+            </wp:cNvGraphicFramePr>
+            <a:graphic xmlns:a="http://schemas.openxmlformats.org/drawingml/2006/main">
+              <a:graphicData uri="http://schemas.openxmlformats.org/drawingml/2006/picture">
+                <pic:pic xmlns:pic="http://schemas.openxmlformats.org/drawingml/2006/picture">
+                  <pic:nvPicPr>
+                    <pic:cNvPr id="0" name="Picture 3"/>
+                    <pic:cNvPicPr>
+                      <a:picLocks noChangeAspect="1" noChangeArrowheads="1"/>
+                    </pic:cNvPicPr>
+                  </pic:nvPicPr>
+                  <pic:blipFill>
+                    <a:blip r:embed="rId10">
+                      <a:extLst>
+                        <a:ext uri="{28A0092B-C50C-407E-A947-70E740481C1C}">
+                          <a14:useLocalDpi xmlns:a14="http://schemas.microsoft.com/office/drawing/2010/main" val="0"/>
+                        </a:ext>
+                      </a:extLst>
+                    </a:blip>
+                    <a:srcRect/>
+                    <a:stretch>
+                      <a:fillRect/>
+                    </a:stretch>
+                  </pic:blipFill>
+                  <pic:spPr bwMode="auto">
+                    <a:xfrm>
+                      <a:off x="0" y="0"/>
+                      <a:ext cx="4050962" cy="2466975"/>
+                    </a:xfrm>
+                    <a:prstGeom prst="rect">
+                      <a:avLst/>
+                    </a:prstGeom>
+                    <a:noFill/>
+                    <a:ln>
+                      <a:noFill/>
+                    </a:ln>
+                  </pic:spPr>
+                </pic:pic>
+              </a:graphicData>
+            </a:graphic>
+          </wp:inline>
+        </w:drawing>
       </w:r>
     </w:p>
     <w:p>
@@ -328,6 +541,7 @@
         <w:pStyle w:val="Heading3"/>
       </w:pPr>
       <w:r>
+        <w:lastRenderedPageBreak/>
         <w:t>2</w:t>
       </w:r>
       <w:r>
@@ -340,27 +554,15 @@
         <w:t xml:space="preserve"> </w:t>
       </w:r>
       <w:r>
-        <w:t>Install</w:t>
-      </w:r>
-      <w:r>
-        <w:t xml:space="preserve">ing </w:t>
-      </w:r>
-      <w:r>
-        <w:t xml:space="preserve">PCWG </w:t>
-      </w:r>
-      <w:r>
-        <w:t>Source Code</w:t>
-      </w:r>
-    </w:p>
-    <w:p>
-      <w:r>
-        <w:t xml:space="preserve">To </w:t>
-      </w:r>
-      <w:r>
-        <w:t>run the PCWG source code</w:t>
-      </w:r>
-      <w:r>
-        <w:t xml:space="preserve"> the follow steps should be completed:</w:t>
+        <w:t xml:space="preserve">Installing </w:t>
+      </w:r>
+      <w:r>
+        <w:t>PCWG Source Code</w:t>
+      </w:r>
+    </w:p>
+    <w:p>
+      <w:r>
+        <w:t>To run the PCWG source code the follow steps should be completed:</w:t>
       </w:r>
     </w:p>
     <w:p>
@@ -390,13 +592,7 @@
         </w:numPr>
       </w:pPr>
       <w:r>
-        <w:t xml:space="preserve">There are several Python distributions available. One particularly convenient distribution is called </w:t>
-      </w:r>
-      <w:r>
-        <w:t>Anaconda</w:t>
-      </w:r>
-      <w:r>
-        <w:t xml:space="preserve"> which contains all necessary libraries to run the PCWG code.</w:t>
+        <w:t>There are several Python distributions available. One particularly convenient distribution is called Anaconda which contains all necessary libraries to run the PCWG code.</w:t>
       </w:r>
     </w:p>
     <w:p>
@@ -410,7 +606,7 @@
       <w:r>
         <w:t xml:space="preserve">To download Anaconda Python go to: </w:t>
       </w:r>
-      <w:hyperlink r:id="rId6" w:history="1">
+      <w:hyperlink r:id="rId11" w:history="1">
         <w:r>
           <w:rPr>
             <w:rStyle w:val="Hyperlink"/>
@@ -436,13 +632,7 @@
         <w:rPr>
           <w:b/>
         </w:rPr>
-        <w:t xml:space="preserve">Install </w:t>
-      </w:r>
-      <w:r>
-        <w:rPr>
-          <w:b/>
-        </w:rPr>
-        <w:t>GitHub Source Control</w:t>
+        <w:t>Install GitHub Source Control</w:t>
       </w:r>
       <w:r>
         <w:t>:</w:t>
@@ -459,7 +649,7 @@
       <w:r>
         <w:t xml:space="preserve">Go to </w:t>
       </w:r>
-      <w:hyperlink r:id="rId7" w:history="1">
+      <w:hyperlink r:id="rId12" w:history="1">
         <w:r>
           <w:rPr>
             <w:rStyle w:val="Hyperlink"/>
@@ -526,7 +716,7 @@
       <w:r>
         <w:t xml:space="preserve">Go to </w:t>
       </w:r>
-      <w:hyperlink r:id="rId8" w:history="1">
+      <w:hyperlink r:id="rId13" w:history="1">
         <w:r>
           <w:rPr>
             <w:rStyle w:val="Hyperlink"/>
@@ -599,7 +789,7 @@
                     </pic:cNvPicPr>
                   </pic:nvPicPr>
                   <pic:blipFill>
-                    <a:blip r:embed="rId9" cstate="print">
+                    <a:blip r:embed="rId14" cstate="print">
                       <a:extLst>
                         <a:ext uri="{28A0092B-C50C-407E-A947-70E740481C1C}">
                           <a14:useLocalDpi xmlns:a14="http://schemas.microsoft.com/office/drawing/2010/main" val="0"/>
@@ -637,20 +827,11 @@
       </w:pPr>
       <w:proofErr w:type="gramStart"/>
       <w:r>
-        <w:t xml:space="preserve">Figure </w:t>
-      </w:r>
-      <w:r>
-        <w:t>1</w:t>
-      </w:r>
-      <w:r>
-        <w:t>.</w:t>
+        <w:t>Figure 1.</w:t>
       </w:r>
       <w:proofErr w:type="gramEnd"/>
       <w:r>
-        <w:t xml:space="preserve"> </w:t>
-      </w:r>
-      <w:r>
-        <w:t xml:space="preserve">PCWG page on Git Hub </w:t>
+        <w:t xml:space="preserve"> PCWG page on Git Hub </w:t>
       </w:r>
     </w:p>
     <w:p>
@@ -668,7 +849,6 @@
         <w:rPr>
           <w:b/>
         </w:rPr>
-        <w:lastRenderedPageBreak/>
         <w:t>Start Integrated Debugging Environment (IDE):</w:t>
       </w:r>
     </w:p>
@@ -763,7 +943,13 @@
       </w:r>
       <w:proofErr w:type="spellEnd"/>
       <w:r>
-        <w:t xml:space="preserve"> File &gt; Open, browse to your local PCWG Git folder and open “UserInterface.py”</w:t>
+        <w:t xml:space="preserve"> File &gt; Open, browse to your local PCWG Git folder and open “</w:t>
+      </w:r>
+      <w:r>
+        <w:t>pcwg-tool</w:t>
+      </w:r>
+      <w:r>
+        <w:t>.py”</w:t>
       </w:r>
     </w:p>
     <w:p>
@@ -848,7 +1034,7 @@
                     </pic:cNvPicPr>
                   </pic:nvPicPr>
                   <pic:blipFill>
-                    <a:blip r:embed="rId10">
+                    <a:blip r:embed="rId15">
                       <a:extLst>
                         <a:ext uri="{28A0092B-C50C-407E-A947-70E740481C1C}">
                           <a14:useLocalDpi xmlns:a14="http://schemas.microsoft.com/office/drawing/2010/main" val="0"/>
@@ -946,7 +1132,7 @@
                     </pic:cNvPicPr>
                   </pic:nvPicPr>
                   <pic:blipFill>
-                    <a:blip r:embed="rId11">
+                    <a:blip r:embed="rId16">
                       <a:extLst>
                         <a:ext uri="{28A0092B-C50C-407E-A947-70E740481C1C}">
                           <a14:useLocalDpi xmlns:a14="http://schemas.microsoft.com/office/drawing/2010/main" val="0"/>
@@ -985,17 +1171,11 @@
       </w:pPr>
       <w:proofErr w:type="gramStart"/>
       <w:r>
-        <w:t>Figure 3</w:t>
-      </w:r>
-      <w:r>
-        <w:t>.</w:t>
+        <w:t>Figure 3.</w:t>
       </w:r>
       <w:proofErr w:type="gramEnd"/>
       <w:r>
-        <w:t xml:space="preserve"> </w:t>
-      </w:r>
-      <w:r>
-        <w:t>Confirmation of file load in output console</w:t>
+        <w:t xml:space="preserve"> Confirmation of file load in output console</w:t>
       </w:r>
     </w:p>
     <w:p>
@@ -1048,7 +1228,7 @@
                     </pic:cNvPicPr>
                   </pic:nvPicPr>
                   <pic:blipFill>
-                    <a:blip r:embed="rId12">
+                    <a:blip r:embed="rId17">
                       <a:extLst>
                         <a:ext uri="{28A0092B-C50C-407E-A947-70E740481C1C}">
                           <a14:useLocalDpi xmlns:a14="http://schemas.microsoft.com/office/drawing/2010/main" val="0"/>
@@ -1087,17 +1267,11 @@
       </w:pPr>
       <w:proofErr w:type="gramStart"/>
       <w:r>
-        <w:t>Figure 3</w:t>
-      </w:r>
-      <w:r>
-        <w:t>.</w:t>
+        <w:t>Figure 3.</w:t>
       </w:r>
       <w:proofErr w:type="gramEnd"/>
       <w:r>
-        <w:t xml:space="preserve"> </w:t>
-      </w:r>
-      <w:r>
-        <w:t>Analysis Settings Dialog</w:t>
+        <w:t xml:space="preserve"> Analysis Settings Dialog</w:t>
       </w:r>
     </w:p>
     <w:p>
@@ -1114,13 +1288,7 @@
         </w:numPr>
       </w:pPr>
       <w:r>
-        <w:t xml:space="preserve">From the </w:t>
-      </w:r>
-      <w:r>
-        <w:t>Analysis Settings Dialog</w:t>
-      </w:r>
-      <w:r>
-        <w:t xml:space="preserve"> click “Cancel” to return to the Home Screen</w:t>
+        <w:t>From the Analysis Settings Dialog click “Cancel” to return to the Home Screen</w:t>
       </w:r>
     </w:p>
     <w:p>
@@ -1173,7 +1341,7 @@
                     </pic:cNvPicPr>
                   </pic:nvPicPr>
                   <pic:blipFill>
-                    <a:blip r:embed="rId13">
+                    <a:blip r:embed="rId18">
                       <a:extLst>
                         <a:ext uri="{28A0092B-C50C-407E-A947-70E740481C1C}">
                           <a14:useLocalDpi xmlns:a14="http://schemas.microsoft.com/office/drawing/2010/main" val="0"/>
@@ -1212,17 +1380,11 @@
       </w:pPr>
       <w:proofErr w:type="gramStart"/>
       <w:r>
-        <w:t>Figure 4</w:t>
-      </w:r>
-      <w:r>
-        <w:t>.</w:t>
+        <w:t>Figure 4.</w:t>
       </w:r>
       <w:proofErr w:type="gramEnd"/>
       <w:r>
-        <w:t xml:space="preserve"> </w:t>
-      </w:r>
-      <w:r>
-        <w:t>Progress messages displayed in output console</w:t>
+        <w:t xml:space="preserve"> Progress messages displayed in output console</w:t>
       </w:r>
     </w:p>
     <w:p>
@@ -1280,16 +1442,7 @@
         </w:numPr>
       </w:pPr>
       <w:r>
-        <w:t>Click “</w:t>
-      </w:r>
-      <w:r>
-        <w:t>Time Series</w:t>
-      </w:r>
-      <w:r>
-        <w:t>” to export a</w:t>
-      </w:r>
-      <w:r>
-        <w:t xml:space="preserve"> “.</w:t>
+        <w:t>Click “Time Series” to export a “.</w:t>
       </w:r>
       <w:proofErr w:type="spellStart"/>
       <w:r>
@@ -1354,8 +1507,14 @@
       </w:r>
     </w:p>
     <w:p>
-      <w:bookmarkStart w:id="0" w:name="_GoBack"/>
-      <w:bookmarkEnd w:id="0"/>
+      <w:pPr>
+        <w:pStyle w:val="NoSpacing"/>
+      </w:pPr>
+    </w:p>
+    <w:p>
+      <w:r>
+        <w:t>For convenience the main menu contains a button “Benchmark” which will rerun all PCWG Round Robin Exercises using the tool and compare the results to the Excel consensus analysis.</w:t>
+      </w:r>
     </w:p>
     <w:p>
       <w:pPr>
@@ -1388,7 +1547,7 @@
                     </pic:cNvPicPr>
                   </pic:nvPicPr>
                   <pic:blipFill>
-                    <a:blip r:embed="rId14">
+                    <a:blip r:embed="rId19">
                       <a:extLst>
                         <a:ext uri="{28A0092B-C50C-407E-A947-70E740481C1C}">
                           <a14:useLocalDpi xmlns:a14="http://schemas.microsoft.com/office/drawing/2010/main" val="0"/>
@@ -1419,6 +1578,73 @@
           </wp:inline>
         </w:drawing>
       </w:r>
+    </w:p>
+    <w:p>
+      <w:pPr>
+        <w:jc w:val="center"/>
+        <w:rPr>
+          <w:noProof/>
+          <w:lang w:eastAsia="en-GB"/>
+        </w:rPr>
+      </w:pPr>
+    </w:p>
+    <w:p>
+      <w:pPr>
+        <w:jc w:val="center"/>
+        <w:rPr>
+          <w:noProof/>
+          <w:lang w:eastAsia="en-GB"/>
+        </w:rPr>
+      </w:pPr>
+      <w:r>
+        <w:rPr>
+          <w:noProof/>
+          <w:lang w:eastAsia="en-GB"/>
+        </w:rPr>
+        <w:drawing>
+          <wp:inline distT="0" distB="0" distL="0" distR="0" wp14:anchorId="3732DC6D" wp14:editId="2F635CCE">
+            <wp:extent cx="5731510" cy="2219123"/>
+            <wp:effectExtent l="0" t="0" r="2540" b="0"/>
+            <wp:docPr id="10" name="Picture 10"/>
+            <wp:cNvGraphicFramePr/>
+            <a:graphic xmlns:a="http://schemas.openxmlformats.org/drawingml/2006/main">
+              <a:graphicData uri="http://schemas.openxmlformats.org/drawingml/2006/picture">
+                <pic:pic xmlns:pic="http://schemas.openxmlformats.org/drawingml/2006/picture">
+                  <pic:nvPicPr>
+                    <pic:cNvPr id="4" name="Picture 4"/>
+                    <pic:cNvPicPr/>
+                  </pic:nvPicPr>
+                  <pic:blipFill>
+                    <a:blip r:embed="rId20" cstate="print">
+                      <a:extLst>
+                        <a:ext uri="{28A0092B-C50C-407E-A947-70E740481C1C}">
+                          <a14:useLocalDpi xmlns:a14="http://schemas.microsoft.com/office/drawing/2010/main" val="0"/>
+                        </a:ext>
+                      </a:extLst>
+                    </a:blip>
+                    <a:srcRect/>
+                    <a:stretch>
+                      <a:fillRect/>
+                    </a:stretch>
+                  </pic:blipFill>
+                  <pic:spPr bwMode="auto">
+                    <a:xfrm>
+                      <a:off x="0" y="0"/>
+                      <a:ext cx="5731510" cy="2219123"/>
+                    </a:xfrm>
+                    <a:prstGeom prst="rect">
+                      <a:avLst/>
+                    </a:prstGeom>
+                    <a:noFill/>
+                  </pic:spPr>
+                </pic:pic>
+              </a:graphicData>
+            </a:graphic>
+          </wp:inline>
+        </w:drawing>
+      </w:r>
+      <w:bookmarkStart w:id="0" w:name="_GoBack"/>
+      <w:bookmarkEnd w:id="0"/>
     </w:p>
     <w:sectPr>
       <w:pgSz w:w="11906" w:h="16838"/>

</xml_diff>